<commit_message>
Subiendo cambios de proyecto 12022024
</commit_message>
<xml_diff>
--- a/Explicacion de problema.docx
+++ b/Explicacion de problema.docx
@@ -133,12 +133,17 @@
         <w:ind w:left="1080"/>
       </w:pPr>
       <w:r>
-        <w:t>El recargo por cada hijo será de un 20% sobre el precio base, independientemente de la edad de los mismos.</w:t>
+        <w:t xml:space="preserve">El recargo por cada hijo será de un 20% sobre el precio base, independientemente de la edad de </w:t>
+      </w:r>
+      <w:proofErr w:type="gramStart"/>
+      <w:r>
+        <w:t>los mismos</w:t>
+      </w:r>
+      <w:proofErr w:type="gramEnd"/>
+      <w:r>
+        <w:t>.</w:t>
       </w:r>
     </w:p>
-    <w:p/>
-    <w:p/>
-    <w:p/>
     <w:p/>
     <w:p/>
     <w:p/>

</xml_diff>